<commit_message>
Update Hospital Appointment System (RAD).docx
</commit_message>
<xml_diff>
--- a/Documentation/Usecases/Hospital Appointment System (RAD).docx
+++ b/Documentation/Usecases/Hospital Appointment System (RAD).docx
@@ -316,7 +316,7 @@
             <v:formulas/>
             <v:path o:connecttype="segments"/>
           </v:shape>
-          <o:OLEObject Type="Embed" ProgID="PBrush" ShapeID="ole_rId2" DrawAspect="Content" ObjectID="_1635530212" r:id="rId9"/>
+          <o:OLEObject Type="Embed" ProgID="PBrush" ShapeID="ole_rId2" DrawAspect="Content" ObjectID="_1635531349" r:id="rId9"/>
         </w:object>
       </w:r>
     </w:p>
@@ -372,6 +372,7 @@
           <w:docPartUnique/>
         </w:docPartObj>
       </w:sdtPr>
+      <w:sdtEndPr/>
       <w:sdtContent>
         <w:p>
           <w:pPr>
@@ -27690,9 +27691,78 @@
         <w:rPr>
           <w:rFonts w:ascii="Liberation Serif" w:hAnsi="Liberation Serif"/>
           <w:b/>
+          <w:noProof/>
+          <w:lang w:val="tr-TR" w:eastAsia="tr-TR"/>
+        </w:rPr>
+        <w:drawing>
+          <wp:anchor distT="0" distB="0" distL="114300" distR="114300" simplePos="0" relativeHeight="251661312" behindDoc="0" locked="0" layoutInCell="1" allowOverlap="1" wp14:anchorId="7460DD90" wp14:editId="4320C11F">
+            <wp:simplePos x="0" y="0"/>
+            <wp:positionH relativeFrom="margin">
+              <wp:posOffset>-518795</wp:posOffset>
+            </wp:positionH>
+            <wp:positionV relativeFrom="paragraph">
+              <wp:posOffset>265430</wp:posOffset>
+            </wp:positionV>
+            <wp:extent cx="6849745" cy="2800985"/>
+            <wp:effectExtent l="0" t="0" r="8255" b="0"/>
+            <wp:wrapSquare wrapText="bothSides"/>
+            <wp:docPr id="5" name="Resim 5"/>
+            <wp:cNvGraphicFramePr>
+              <a:graphicFrameLocks xmlns:a="http://schemas.openxmlformats.org/drawingml/2006/main" noChangeAspect="1"/>
+            </wp:cNvGraphicFramePr>
+            <a:graphic xmlns:a="http://schemas.openxmlformats.org/drawingml/2006/main">
+              <a:graphicData uri="http://schemas.openxmlformats.org/drawingml/2006/picture">
+                <pic:pic xmlns:pic="http://schemas.openxmlformats.org/drawingml/2006/picture">
+                  <pic:nvPicPr>
+                    <pic:cNvPr id="0" name="Picture 16"/>
+                    <pic:cNvPicPr>
+                      <a:picLocks noChangeAspect="1" noChangeArrowheads="1"/>
+                    </pic:cNvPicPr>
+                  </pic:nvPicPr>
+                  <pic:blipFill>
+                    <a:blip r:embed="rId12">
+                      <a:extLst>
+                        <a:ext uri="{28A0092B-C50C-407E-A947-70E740481C1C}">
+                          <a14:useLocalDpi xmlns:a14="http://schemas.microsoft.com/office/drawing/2010/main" val="0"/>
+                        </a:ext>
+                      </a:extLst>
+                    </a:blip>
+                    <a:srcRect/>
+                    <a:stretch>
+                      <a:fillRect/>
+                    </a:stretch>
+                  </pic:blipFill>
+                  <pic:spPr bwMode="auto">
+                    <a:xfrm>
+                      <a:off x="0" y="0"/>
+                      <a:ext cx="6849745" cy="2800985"/>
+                    </a:xfrm>
+                    <a:prstGeom prst="rect">
+                      <a:avLst/>
+                    </a:prstGeom>
+                    <a:noFill/>
+                    <a:ln>
+                      <a:noFill/>
+                    </a:ln>
+                  </pic:spPr>
+                </pic:pic>
+              </a:graphicData>
+            </a:graphic>
+            <wp14:sizeRelH relativeFrom="margin">
+              <wp14:pctWidth>0</wp14:pctWidth>
+            </wp14:sizeRelH>
+            <wp14:sizeRelV relativeFrom="margin">
+              <wp14:pctHeight>0</wp14:pctHeight>
+            </wp14:sizeRelV>
+          </wp:anchor>
+        </w:drawing>
+      </w:r>
+      <w:r>
+        <w:rPr>
+          <w:rFonts w:ascii="Liberation Serif" w:hAnsi="Liberation Serif"/>
+          <w:b/>
         </w:rPr>
         <w:tab/>
-        <w:t>Sequential Diagram</w:t>
       </w:r>
     </w:p>
     <w:p>
@@ -27763,7 +27833,7 @@
                     </pic:cNvPicPr>
                   </pic:nvPicPr>
                   <pic:blipFill>
-                    <a:blip r:embed="rId12">
+                    <a:blip r:embed="rId13">
                       <a:extLst>
                         <a:ext uri="{28A0092B-C50C-407E-A947-70E740481C1C}">
                           <a14:useLocalDpi xmlns:a14="http://schemas.microsoft.com/office/drawing/2010/main" val="0"/>
@@ -27803,11 +27873,72 @@
           <w:rFonts w:ascii="Liberation Serif" w:hAnsi="Liberation Serif"/>
         </w:rPr>
       </w:pPr>
+    </w:p>
+    <w:p>
+      <w:pPr>
+        <w:spacing w:line="360" w:lineRule="auto"/>
+        <w:ind w:firstLine="0"/>
+        <w:rPr>
+          <w:rFonts w:ascii="Liberation Serif" w:hAnsi="Liberation Serif"/>
+        </w:rPr>
+      </w:pPr>
+    </w:p>
+    <w:p>
+      <w:pPr>
+        <w:spacing w:line="360" w:lineRule="auto"/>
+        <w:ind w:firstLine="0"/>
+        <w:rPr>
+          <w:rFonts w:ascii="Liberation Serif" w:hAnsi="Liberation Serif"/>
+        </w:rPr>
+      </w:pPr>
+    </w:p>
+    <w:p>
+      <w:pPr>
+        <w:spacing w:line="360" w:lineRule="auto"/>
+        <w:ind w:firstLine="0"/>
+        <w:rPr>
+          <w:rFonts w:ascii="Liberation Serif" w:hAnsi="Liberation Serif"/>
+        </w:rPr>
+      </w:pPr>
+    </w:p>
+    <w:p>
+      <w:pPr>
+        <w:spacing w:line="360" w:lineRule="auto"/>
+        <w:ind w:firstLine="0"/>
+        <w:rPr>
+          <w:rFonts w:ascii="Liberation Serif" w:hAnsi="Liberation Serif"/>
+        </w:rPr>
+      </w:pPr>
+    </w:p>
+    <w:p>
+      <w:pPr>
+        <w:spacing w:line="360" w:lineRule="auto"/>
+        <w:ind w:firstLine="0"/>
+        <w:rPr>
+          <w:rFonts w:ascii="Liberation Serif" w:hAnsi="Liberation Serif"/>
+        </w:rPr>
+      </w:pPr>
+    </w:p>
+    <w:p>
+      <w:pPr>
+        <w:spacing w:line="360" w:lineRule="auto"/>
+        <w:ind w:firstLine="0"/>
+        <w:rPr>
+          <w:rFonts w:ascii="Liberation Serif" w:hAnsi="Liberation Serif"/>
+        </w:rPr>
+      </w:pPr>
       <w:r>
         <w:rPr>
           <w:rFonts w:ascii="Liberation Serif" w:hAnsi="Liberation Serif"/>
         </w:rPr>
-        <w:t>Register Mockup</w:t>
+        <w:lastRenderedPageBreak/>
+        <w:t>R</w:t>
+      </w:r>
+      <w:r>
+        <w:rPr>
+          <w:rFonts w:ascii="Liberation Serif" w:hAnsi="Liberation Serif"/>
+        </w:rPr>
+        <w:t>egister Mockup</w:t>
       </w:r>
     </w:p>
     <w:p>
@@ -27844,8 +27975,8 @@
             <v:path o:extrusionok="f" gradientshapeok="t" o:connecttype="rect"/>
             <o:lock v:ext="edit" aspectratio="t"/>
           </v:shapetype>
-          <v:shape id="_x0000_i1040" type="#_x0000_t75" style="width:453.75pt;height:259.5pt">
-            <v:imagedata r:id="rId13" o:title="Register A Hospital"/>
+          <v:shape id="_x0000_i1026" type="#_x0000_t75" style="width:453.75pt;height:259.5pt">
+            <v:imagedata r:id="rId14" o:title="Register A Hospital"/>
           </v:shape>
         </w:pict>
       </w:r>
@@ -27858,45 +27989,18 @@
           <w:b/>
         </w:rPr>
       </w:pPr>
-    </w:p>
-    <w:p>
-      <w:pPr>
-        <w:spacing w:line="360" w:lineRule="auto"/>
-        <w:ind w:firstLine="0"/>
-        <w:rPr>
-          <w:b/>
-        </w:rPr>
-      </w:pPr>
-    </w:p>
-    <w:p>
-      <w:pPr>
-        <w:spacing w:line="360" w:lineRule="auto"/>
-        <w:ind w:firstLine="0"/>
-        <w:rPr>
-          <w:b/>
-        </w:rPr>
-      </w:pPr>
-    </w:p>
-    <w:p>
-      <w:pPr>
-        <w:spacing w:line="360" w:lineRule="auto"/>
-        <w:ind w:firstLine="0"/>
-        <w:rPr>
-          <w:b/>
-        </w:rPr>
-      </w:pPr>
-    </w:p>
-    <w:p>
-      <w:pPr>
-        <w:spacing w:line="360" w:lineRule="auto"/>
-        <w:ind w:firstLine="0"/>
-      </w:pPr>
       <w:r>
         <w:rPr>
           <w:b/>
         </w:rPr>
         <w:tab/>
       </w:r>
+    </w:p>
+    <w:p>
+      <w:pPr>
+        <w:spacing w:line="360" w:lineRule="auto"/>
+        <w:ind w:firstLine="0"/>
+      </w:pPr>
       <w:r>
         <w:t>Make Appointment Mockup</w:t>
       </w:r>
@@ -27914,8 +28018,8 @@
           <w:b/>
         </w:rPr>
         <w:pict>
-          <v:shape id="_x0000_i1067" type="#_x0000_t75" style="width:357.75pt;height:292.5pt">
-            <v:imagedata r:id="rId14" o:title="Appointment Page"/>
+          <v:shape id="_x0000_i1027" type="#_x0000_t75" style="width:357.75pt;height:292.5pt">
+            <v:imagedata r:id="rId15" o:title="Appointment Page"/>
           </v:shape>
         </w:pict>
       </w:r>
@@ -27933,6 +28037,7 @@
           <w:noProof/>
           <w:lang w:val="tr-TR" w:eastAsia="tr-TR"/>
         </w:rPr>
+        <w:lastRenderedPageBreak/>
         <w:drawing>
           <wp:anchor distT="0" distB="0" distL="114300" distR="114300" simplePos="0" relativeHeight="251660288" behindDoc="0" locked="0" layoutInCell="1" allowOverlap="1" wp14:anchorId="0BFAB779" wp14:editId="2C5D6052">
             <wp:simplePos x="0" y="0"/>
@@ -27959,7 +28064,7 @@
                     </pic:cNvPicPr>
                   </pic:nvPicPr>
                   <pic:blipFill>
-                    <a:blip r:embed="rId15">
+                    <a:blip r:embed="rId16">
                       <a:extLst>
                         <a:ext uri="{28A0092B-C50C-407E-A947-70E740481C1C}">
                           <a14:useLocalDpi xmlns:a14="http://schemas.microsoft.com/office/drawing/2010/main" val="0"/>
@@ -28189,14 +28294,6 @@
         </w:tabs>
         <w:ind w:firstLine="0"/>
       </w:pPr>
-    </w:p>
-    <w:p>
-      <w:pPr>
-        <w:tabs>
-          <w:tab w:val="left" w:pos="1710"/>
-        </w:tabs>
-        <w:ind w:firstLine="0"/>
-      </w:pPr>
       <w:r>
         <w:t>Change Password Mockup</w:t>
       </w:r>
@@ -28210,8 +28307,8 @@
       </w:pPr>
       <w:r>
         <w:pict>
-          <v:shape id="_x0000_i1054" type="#_x0000_t75" style="width:401.25pt;height:328.5pt">
-            <v:imagedata r:id="rId16" o:title="Change Password"/>
+          <v:shape id="_x0000_i1028" type="#_x0000_t75" style="width:401.25pt;height:328.5pt">
+            <v:imagedata r:id="rId17" o:title="Change Password"/>
           </v:shape>
         </w:pict>
       </w:r>
@@ -28244,8 +28341,8 @@
       </w:pPr>
       <w:r>
         <w:pict>
-          <v:shape id="_x0000_i1071" type="#_x0000_t75" style="width:402.75pt;height:267pt">
-            <v:imagedata r:id="rId17" o:title="Future Appointments"/>
+          <v:shape id="_x0000_i1029" type="#_x0000_t75" style="width:402.75pt;height:267pt">
+            <v:imagedata r:id="rId18" o:title="Future Appointments"/>
           </v:shape>
         </w:pict>
       </w:r>
@@ -28294,8 +28391,8 @@
       </w:pPr>
       <w:r>
         <w:pict>
-          <v:shape id="_x0000_i1073" type="#_x0000_t75" style="width:453pt;height:299.25pt">
-            <v:imagedata r:id="rId18" o:title="Appointment History"/>
+          <v:shape id="_x0000_i1030" type="#_x0000_t75" style="width:453pt;height:299.25pt">
+            <v:imagedata r:id="rId19" o:title="Appointment History"/>
           </v:shape>
         </w:pict>
       </w:r>
@@ -28307,7 +28404,24 @@
         </w:tabs>
         <w:ind w:firstLine="0"/>
       </w:pPr>
+    </w:p>
+    <w:p>
+      <w:pPr>
+        <w:tabs>
+          <w:tab w:val="left" w:pos="1710"/>
+        </w:tabs>
+        <w:ind w:firstLine="0"/>
+      </w:pPr>
+    </w:p>
+    <w:p>
+      <w:pPr>
+        <w:tabs>
+          <w:tab w:val="left" w:pos="1710"/>
+        </w:tabs>
+        <w:ind w:firstLine="0"/>
+      </w:pPr>
       <w:r>
+        <w:lastRenderedPageBreak/>
         <w:t>Doctor Page Mockup</w:t>
       </w:r>
     </w:p>
@@ -28341,7 +28455,7 @@
                     </pic:cNvPicPr>
                   </pic:nvPicPr>
                   <pic:blipFill>
-                    <a:blip r:embed="rId19">
+                    <a:blip r:embed="rId20">
                       <a:extLst>
                         <a:ext uri="{28A0092B-C50C-407E-A947-70E740481C1C}">
                           <a14:useLocalDpi xmlns:a14="http://schemas.microsoft.com/office/drawing/2010/main" val="0"/>
@@ -28421,14 +28535,11 @@
         <w:ind w:firstLine="0"/>
       </w:pPr>
       <w:r>
-        <w:lastRenderedPageBreak/>
         <w:t>F</w:t>
       </w:r>
       <w:r>
         <w:t>uture Appointments for Doc</w:t>
       </w:r>
-      <w:bookmarkStart w:id="1" w:name="_GoBack"/>
-      <w:bookmarkEnd w:id="1"/>
       <w:r>
         <w:t>tor Mockup</w:t>
       </w:r>
@@ -28442,8 +28553,8 @@
       </w:pPr>
       <w:r>
         <w:pict>
-          <v:shape id="_x0000_i1083" type="#_x0000_t75" style="width:453.75pt;height:259.5pt">
-            <v:imagedata r:id="rId20" o:title="View Future Appointments"/>
+          <v:shape id="_x0000_i1031" type="#_x0000_t75" style="width:453.75pt;height:259.5pt">
+            <v:imagedata r:id="rId21" o:title="View Future Appointments"/>
           </v:shape>
         </w:pict>
       </w:r>
@@ -28463,7 +28574,32 @@
         </w:tabs>
         <w:ind w:firstLine="0"/>
       </w:pPr>
+    </w:p>
+    <w:p>
+      <w:pPr>
+        <w:tabs>
+          <w:tab w:val="left" w:pos="1710"/>
+        </w:tabs>
+        <w:ind w:firstLine="0"/>
+      </w:pPr>
+    </w:p>
+    <w:p>
+      <w:pPr>
+        <w:tabs>
+          <w:tab w:val="left" w:pos="1710"/>
+        </w:tabs>
+        <w:ind w:firstLine="0"/>
+      </w:pPr>
+    </w:p>
+    <w:p>
+      <w:pPr>
+        <w:tabs>
+          <w:tab w:val="left" w:pos="1710"/>
+        </w:tabs>
+        <w:ind w:firstLine="0"/>
+      </w:pPr>
       <w:r>
+        <w:lastRenderedPageBreak/>
         <w:t>Report Patient Mockup</w:t>
       </w:r>
     </w:p>
@@ -28476,8 +28612,8 @@
       </w:pPr>
       <w:r>
         <w:pict>
-          <v:shape id="_x0000_i1084" type="#_x0000_t75" style="width:453.75pt;height:259.5pt">
-            <v:imagedata r:id="rId21" o:title="Report a Patient"/>
+          <v:shape id="_x0000_i1032" type="#_x0000_t75" style="width:453.75pt;height:259.5pt">
+            <v:imagedata r:id="rId22" o:title="Report a Patient"/>
           </v:shape>
         </w:pict>
       </w:r>
@@ -28554,7 +28690,6 @@
         <w:ind w:firstLine="0"/>
       </w:pPr>
       <w:r>
-        <w:lastRenderedPageBreak/>
         <w:t>Admin Home Page Mockup</w:t>
       </w:r>
     </w:p>
@@ -28567,8 +28702,8 @@
       </w:pPr>
       <w:r>
         <w:pict>
-          <v:shape id="_x0000_i1085" type="#_x0000_t75" style="width:453.75pt;height:259.5pt">
-            <v:imagedata r:id="rId22" o:title="Admin Home"/>
+          <v:shape id="_x0000_i1033" type="#_x0000_t75" style="width:453.75pt;height:259.5pt">
+            <v:imagedata r:id="rId23" o:title="Admin Home"/>
           </v:shape>
         </w:pict>
       </w:r>
@@ -28580,7 +28715,16 @@
         </w:tabs>
         <w:ind w:firstLine="0"/>
       </w:pPr>
+    </w:p>
+    <w:p>
+      <w:pPr>
+        <w:tabs>
+          <w:tab w:val="left" w:pos="1710"/>
+        </w:tabs>
+        <w:ind w:firstLine="0"/>
+      </w:pPr>
       <w:r>
+        <w:lastRenderedPageBreak/>
         <w:t xml:space="preserve">Register </w:t>
       </w:r>
       <w:proofErr w:type="spellStart"/>
@@ -28601,8 +28745,8 @@
       </w:pPr>
       <w:r>
         <w:pict>
-          <v:shape id="_x0000_i1086" type="#_x0000_t75" style="width:453.75pt;height:259.5pt">
-            <v:imagedata r:id="rId23" o:title="Register A Doctor"/>
+          <v:shape id="_x0000_i1034" type="#_x0000_t75" style="width:453.75pt;height:259.5pt">
+            <v:imagedata r:id="rId24" o:title="Register A Doctor"/>
           </v:shape>
         </w:pict>
       </w:r>
@@ -28662,38 +28806,6 @@
         </w:tabs>
         <w:ind w:firstLine="0"/>
       </w:pPr>
-    </w:p>
-    <w:p>
-      <w:pPr>
-        <w:tabs>
-          <w:tab w:val="left" w:pos="1710"/>
-        </w:tabs>
-        <w:ind w:firstLine="0"/>
-      </w:pPr>
-    </w:p>
-    <w:p>
-      <w:pPr>
-        <w:tabs>
-          <w:tab w:val="left" w:pos="1710"/>
-        </w:tabs>
-        <w:ind w:firstLine="0"/>
-      </w:pPr>
-    </w:p>
-    <w:p>
-      <w:pPr>
-        <w:tabs>
-          <w:tab w:val="left" w:pos="1710"/>
-        </w:tabs>
-        <w:ind w:firstLine="0"/>
-      </w:pPr>
-    </w:p>
-    <w:p>
-      <w:pPr>
-        <w:tabs>
-          <w:tab w:val="left" w:pos="1710"/>
-        </w:tabs>
-        <w:ind w:firstLine="0"/>
-      </w:pPr>
       <w:r>
         <w:t>Register Hospital Mockup</w:t>
       </w:r>
@@ -28707,8 +28819,8 @@
       </w:pPr>
       <w:r>
         <w:pict>
-          <v:shape id="_x0000_i1087" type="#_x0000_t75" style="width:453.75pt;height:259.5pt">
-            <v:imagedata r:id="rId13" o:title="Register A Hospital"/>
+          <v:shape id="_x0000_i1035" type="#_x0000_t75" style="width:453.75pt;height:259.5pt">
+            <v:imagedata r:id="rId14" o:title="Register A Hospital"/>
           </v:shape>
         </w:pict>
       </w:r>
@@ -28720,7 +28832,34 @@
         </w:tabs>
         <w:ind w:firstLine="0"/>
       </w:pPr>
+    </w:p>
+    <w:p>
+      <w:pPr>
+        <w:tabs>
+          <w:tab w:val="left" w:pos="1710"/>
+        </w:tabs>
+        <w:ind w:firstLine="0"/>
+      </w:pPr>
+    </w:p>
+    <w:p>
+      <w:pPr>
+        <w:tabs>
+          <w:tab w:val="left" w:pos="1710"/>
+        </w:tabs>
+        <w:ind w:firstLine="0"/>
+      </w:pPr>
+    </w:p>
+    <w:p>
+      <w:pPr>
+        <w:tabs>
+          <w:tab w:val="left" w:pos="1710"/>
+        </w:tabs>
+        <w:ind w:firstLine="0"/>
+      </w:pPr>
+      <w:bookmarkStart w:id="1" w:name="_GoBack"/>
+      <w:bookmarkEnd w:id="1"/>
       <w:r>
+        <w:lastRenderedPageBreak/>
         <w:t>Search for Doctors Mockup</w:t>
       </w:r>
     </w:p>
@@ -28733,8 +28872,8 @@
       </w:pPr>
       <w:r>
         <w:pict>
-          <v:shape id="_x0000_i1088" type="#_x0000_t75" style="width:453.75pt;height:259.5pt">
-            <v:imagedata r:id="rId24" o:title="Search For Doctors"/>
+          <v:shape id="_x0000_i1036" type="#_x0000_t75" style="width:453.75pt;height:259.5pt">
+            <v:imagedata r:id="rId25" o:title="Search For Doctors"/>
           </v:shape>
         </w:pict>
       </w:r>
@@ -28806,7 +28945,6 @@
         <w:ind w:firstLine="0"/>
       </w:pPr>
       <w:r>
-        <w:lastRenderedPageBreak/>
         <w:t>Search for Hospital</w:t>
       </w:r>
       <w:r>
@@ -28823,8 +28961,8 @@
           <w:b/>
         </w:rPr>
         <w:pict>
-          <v:shape id="_x0000_i1089" type="#_x0000_t75" style="width:453.75pt;height:259.5pt">
-            <v:imagedata r:id="rId25" o:title="Search For Hospital"/>
+          <v:shape id="_x0000_i1037" type="#_x0000_t75" style="width:453.75pt;height:259.5pt">
+            <v:imagedata r:id="rId26" o:title="Search For Hospital"/>
           </v:shape>
         </w:pict>
       </w:r>
@@ -28835,6 +28973,7 @@
         <w:ind w:firstLine="0"/>
       </w:pPr>
       <w:r>
+        <w:lastRenderedPageBreak/>
         <w:t>Search for Patients</w:t>
       </w:r>
       <w:r>
@@ -28848,8 +28987,8 @@
       </w:pPr>
       <w:r>
         <w:pict>
-          <v:shape id="_x0000_i1090" type="#_x0000_t75" style="width:453.75pt;height:259.5pt">
-            <v:imagedata r:id="rId26" o:title="Search For Patients"/>
+          <v:shape id="_x0000_i1038" type="#_x0000_t75" style="width:453.75pt;height:259.5pt">
+            <v:imagedata r:id="rId27" o:title="Search For Patients"/>
           </v:shape>
         </w:pict>
       </w:r>
@@ -28896,7 +29035,6 @@
         <w:ind w:firstLine="0"/>
       </w:pPr>
       <w:r>
-        <w:lastRenderedPageBreak/>
         <w:t>System Messages Mockup</w:t>
       </w:r>
     </w:p>
@@ -28907,8 +29045,8 @@
       </w:pPr>
       <w:r>
         <w:pict>
-          <v:shape id="_x0000_i1091" type="#_x0000_t75" style="width:453.75pt;height:259.5pt">
-            <v:imagedata r:id="rId27" o:title="System Messages"/>
+          <v:shape id="_x0000_i1039" type="#_x0000_t75" style="width:453.75pt;height:259.5pt">
+            <v:imagedata r:id="rId28" o:title="System Messages"/>
           </v:shape>
         </w:pict>
       </w:r>
@@ -28965,7 +29103,7 @@
                     </pic:cNvPicPr>
                   </pic:nvPicPr>
                   <pic:blipFill>
-                    <a:blip r:embed="rId28">
+                    <a:blip r:embed="rId29">
                       <a:extLst>
                         <a:ext uri="{28A0092B-C50C-407E-A947-70E740481C1C}">
                           <a14:useLocalDpi xmlns:a14="http://schemas.microsoft.com/office/drawing/2010/main" val="0"/>
@@ -29052,7 +29190,6 @@
           <w:rFonts w:ascii="Liberation Serif" w:hAnsi="Liberation Serif"/>
           <w:b/>
         </w:rPr>
-        <w:lastRenderedPageBreak/>
         <w:t>4. Glossary</w:t>
       </w:r>
     </w:p>
@@ -29158,8 +29295,8 @@
       </w:r>
     </w:p>
     <w:sectPr>
-      <w:headerReference w:type="default" r:id="rId29"/>
-      <w:footerReference w:type="default" r:id="rId30"/>
+      <w:headerReference w:type="default" r:id="rId30"/>
+      <w:footerReference w:type="default" r:id="rId31"/>
       <w:pgSz w:w="11906" w:h="16838"/>
       <w:pgMar w:top="1417" w:right="1417" w:bottom="1417" w:left="1417" w:header="708" w:footer="708" w:gutter="0"/>
       <w:cols w:space="708"/>
@@ -40772,7 +40909,7 @@
 </file>
 
 <file path=customXml/itemProps1.xml><?xml version="1.0" encoding="utf-8"?>
-<ds:datastoreItem xmlns:ds="http://schemas.openxmlformats.org/officeDocument/2006/customXml" ds:itemID="{AA2B63DB-D306-4017-9EA0-EEC3E4428B73}">
+<ds:datastoreItem xmlns:ds="http://schemas.openxmlformats.org/officeDocument/2006/customXml" ds:itemID="{FA80EA1D-2466-440D-8F69-BC418C713A4C}">
   <ds:schemaRefs>
     <ds:schemaRef ds:uri="http://schemas.openxmlformats.org/officeDocument/2006/bibliography"/>
   </ds:schemaRefs>

</xml_diff>